<commit_message>
lecture2 and lecture3 notes added
</commit_message>
<xml_diff>
--- a/lecture2.docx
+++ b/lecture2.docx
@@ -2374,7 +2374,7 @@
                 <wp:positionV relativeFrom="paragraph">
                   <wp:posOffset>147955</wp:posOffset>
                 </wp:positionV>
-                <wp:extent cx="220980" cy="440055"/>
+                <wp:extent cx="221615" cy="440690"/>
                 <wp:effectExtent l="0" t="0" r="0" b="0"/>
                 <wp:wrapNone/>
                 <wp:docPr id="1" name="Shape2"/>
@@ -2385,7 +2385,7 @@
                       <wps:spPr>
                         <a:xfrm>
                           <a:off x="0" y="0"/>
-                          <a:ext cx="220320" cy="439560"/>
+                          <a:ext cx="221040" cy="439920"/>
                         </a:xfrm>
                         <a:custGeom>
                           <a:avLst/>
@@ -2484,7 +2484,7 @@
                 <wp:positionV relativeFrom="paragraph">
                   <wp:posOffset>121285</wp:posOffset>
                 </wp:positionV>
-                <wp:extent cx="1630680" cy="146050"/>
+                <wp:extent cx="1631315" cy="146050"/>
                 <wp:effectExtent l="0" t="0" r="0" b="0"/>
                 <wp:wrapNone/>
                 <wp:docPr id="2" name="Shape3"/>
@@ -2495,7 +2495,7 @@
                       <wps:spPr>
                         <a:xfrm>
                           <a:off x="0" y="0"/>
-                          <a:ext cx="1630080" cy="145440"/>
+                          <a:ext cx="1630800" cy="145440"/>
                         </a:xfrm>
                         <a:prstGeom prst="rect">
                           <a:avLst/>
@@ -2516,7 +2516,7 @@
                           <w:p>
                             <w:pPr>
                               <w:pStyle w:val="FrameContents"/>
-                              <w:overflowPunct w:val="false"/>
+                              <w:overflowPunct w:val="true"/>
                               <w:rPr>
                                 <w:color w:val="000000"/>
                               </w:rPr>
@@ -2542,7 +2542,7 @@
           </mc:Choice>
           <mc:Fallback>
             <w:pict>
-              <v:rect id="shape_0" ID="Shape3" stroked="f" style="position:absolute;margin-left:255.3pt;margin-top:9.55pt;width:128.3pt;height:11.4pt">
+              <v:rect id="shape_0" ID="Shape3" stroked="f" style="position:absolute;margin-left:255.3pt;margin-top:9.55pt;width:128.35pt;height:11.4pt">
                 <w10:wrap type="square"/>
                 <v:fill o:detectmouseclick="t" on="false"/>
                 <v:stroke color="#3465a4" joinstyle="round" endcap="flat"/>
@@ -2551,7 +2551,7 @@
                     <w:p>
                       <w:pPr>
                         <w:pStyle w:val="FrameContents"/>
-                        <w:overflowPunct w:val="false"/>
+                        <w:overflowPunct w:val="true"/>
                         <w:rPr>
                           <w:color w:val="000000"/>
                         </w:rPr>
@@ -2694,7 +2694,7 @@
                 <wp:positionV relativeFrom="paragraph">
                   <wp:posOffset>30480</wp:posOffset>
                 </wp:positionV>
-                <wp:extent cx="201930" cy="449580"/>
+                <wp:extent cx="202565" cy="450215"/>
                 <wp:effectExtent l="0" t="0" r="0" b="0"/>
                 <wp:wrapNone/>
                 <wp:docPr id="4" name="Shape1"/>
@@ -2705,7 +2705,7 @@
                       <wps:spPr>
                         <a:xfrm>
                           <a:off x="0" y="0"/>
-                          <a:ext cx="201240" cy="448920"/>
+                          <a:ext cx="201960" cy="449640"/>
                         </a:xfrm>
                         <a:custGeom>
                           <a:avLst/>
@@ -2804,7 +2804,7 @@
                 <wp:positionV relativeFrom="paragraph">
                   <wp:posOffset>6985</wp:posOffset>
                 </wp:positionV>
-                <wp:extent cx="1630680" cy="146050"/>
+                <wp:extent cx="1631315" cy="146050"/>
                 <wp:effectExtent l="0" t="0" r="0" b="0"/>
                 <wp:wrapNone/>
                 <wp:docPr id="5" name="Shape3_0"/>
@@ -2815,7 +2815,7 @@
                       <wps:spPr>
                         <a:xfrm>
                           <a:off x="0" y="0"/>
-                          <a:ext cx="1630080" cy="145440"/>
+                          <a:ext cx="1630800" cy="145440"/>
                         </a:xfrm>
                         <a:prstGeom prst="rect">
                           <a:avLst/>
@@ -2836,7 +2836,7 @@
                           <w:p>
                             <w:pPr>
                               <w:pStyle w:val="FrameContents"/>
-                              <w:overflowPunct w:val="false"/>
+                              <w:overflowPunct w:val="true"/>
                               <w:rPr>
                                 <w:color w:val="000000"/>
                               </w:rPr>
@@ -2862,7 +2862,7 @@
           </mc:Choice>
           <mc:Fallback>
             <w:pict>
-              <v:rect id="shape_0" ID="Shape3_0" stroked="f" style="position:absolute;margin-left:247.05pt;margin-top:0.55pt;width:128.3pt;height:11.4pt">
+              <v:rect id="shape_0" ID="Shape3_0" stroked="f" style="position:absolute;margin-left:247.05pt;margin-top:0.55pt;width:128.35pt;height:11.4pt">
                 <w10:wrap type="square"/>
                 <v:fill o:detectmouseclick="t" on="false"/>
                 <v:stroke color="#3465a4" joinstyle="round" endcap="flat"/>
@@ -2871,7 +2871,7 @@
                     <w:p>
                       <w:pPr>
                         <w:pStyle w:val="FrameContents"/>
-                        <w:overflowPunct w:val="false"/>
+                        <w:overflowPunct w:val="true"/>
                         <w:rPr>
                           <w:color w:val="000000"/>
                         </w:rPr>
@@ -2994,7 +2994,7 @@
         </w:numPr>
         <w:bidi w:val="0"/>
         <w:spacing w:lineRule="auto" w:line="276" w:before="0" w:after="0"/>
-        <w:ind w:left="720" w:hanging="0"/>
+        <w:ind w:left="1440" w:hanging="0"/>
         <w:jc w:val="left"/>
         <w:rPr>
           <w:rFonts w:ascii="Liberation Mono" w:hAnsi="Liberation Mono"/>
@@ -3011,6 +3011,49 @@
           <w:szCs w:val="20"/>
         </w:rPr>
         <w:t>modify your ~/.bashrc file, add a new line: alias python=python3.x</w:t>
+      </w:r>
+    </w:p>
+    <w:p>
+      <w:pPr>
+        <w:pStyle w:val="Normal"/>
+        <w:bidi w:val="0"/>
+        <w:spacing w:lineRule="auto" w:line="276" w:before="0" w:after="0"/>
+        <w:ind w:hanging="0"/>
+        <w:jc w:val="left"/>
+        <w:rPr>
+          <w:rFonts w:ascii="Liberation Mono" w:hAnsi="Liberation Mono"/>
+          <w:sz w:val="20"/>
+          <w:szCs w:val="20"/>
+        </w:rPr>
+      </w:pPr>
+      <w:r>
+        <w:rPr/>
+      </w:r>
+    </w:p>
+    <w:p>
+      <w:pPr>
+        <w:pStyle w:val="Normal"/>
+        <w:numPr>
+          <w:ilvl w:val="0"/>
+          <w:numId w:val="3"/>
+        </w:numPr>
+        <w:bidi w:val="0"/>
+        <w:spacing w:lineRule="auto" w:line="276"/>
+        <w:jc w:val="left"/>
+        <w:rPr>
+          <w:rFonts w:ascii="Times New Roman" w:hAnsi="Times New Roman"/>
+          <w:i w:val="false"/>
+          <w:i w:val="false"/>
+          <w:iCs w:val="false"/>
+        </w:rPr>
+      </w:pPr>
+      <w:r>
+        <w:rPr>
+          <w:rFonts w:ascii="Times New Roman" w:hAnsi="Times New Roman"/>
+          <w:i w:val="false"/>
+          <w:iCs w:val="false"/>
+        </w:rPr>
+        <w:t>#is used to write comments in Python</w:t>
       </w:r>
     </w:p>
     <w:p>
@@ -5021,7 +5064,7 @@
                 <wp:positionV relativeFrom="paragraph">
                   <wp:posOffset>170815</wp:posOffset>
                 </wp:positionV>
-                <wp:extent cx="2326005" cy="2087880"/>
+                <wp:extent cx="2326640" cy="2088515"/>
                 <wp:effectExtent l="0" t="0" r="0" b="0"/>
                 <wp:wrapNone/>
                 <wp:docPr id="7" name="Shape4"/>
@@ -5032,7 +5075,7 @@
                       <wps:spPr>
                         <a:xfrm>
                           <a:off x="0" y="0"/>
-                          <a:ext cx="2325240" cy="2087280"/>
+                          <a:ext cx="2325960" cy="2088000"/>
                         </a:xfrm>
                         <a:prstGeom prst="rect">
                           <a:avLst/>
@@ -5063,7 +5106,7 @@
           </mc:Choice>
           <mc:Fallback>
             <w:pict>
-              <v:rect id="shape_0" ID="Shape4" stroked="t" style="position:absolute;margin-left:-3.45pt;margin-top:13.45pt;width:183.05pt;height:164.3pt">
+              <v:rect id="shape_0" ID="Shape4" stroked="t" style="position:absolute;margin-left:-3.45pt;margin-top:13.45pt;width:183.1pt;height:164.35pt">
                 <w10:wrap type="none"/>
                 <v:fill o:detectmouseclick="t" on="false"/>
                 <v:stroke color="black" weight="15840" dashstyle="longdash" joinstyle="round" endcap="flat"/>
@@ -5640,7 +5683,7 @@
                 <wp:positionV relativeFrom="paragraph">
                   <wp:posOffset>73660</wp:posOffset>
                 </wp:positionV>
-                <wp:extent cx="2659380" cy="761365"/>
+                <wp:extent cx="2660015" cy="761365"/>
                 <wp:effectExtent l="0" t="0" r="0" b="0"/>
                 <wp:wrapNone/>
                 <wp:docPr id="8" name="Shape5"/>
@@ -5651,7 +5694,7 @@
                       <wps:spPr>
                         <a:xfrm>
                           <a:off x="0" y="0"/>
-                          <a:ext cx="2658600" cy="760680"/>
+                          <a:ext cx="2659320" cy="760680"/>
                         </a:xfrm>
                         <a:prstGeom prst="rect">
                           <a:avLst/>
@@ -5675,7 +5718,7 @@
                           <w:p>
                             <w:pPr>
                               <w:pStyle w:val="FrameContents"/>
-                              <w:overflowPunct w:val="false"/>
+                              <w:overflowPunct w:val="true"/>
                               <w:rPr>
                                 <w:color w:val="000000"/>
                               </w:rPr>
@@ -5692,7 +5735,7 @@
                           <w:p>
                             <w:pPr>
                               <w:pStyle w:val="FrameContents"/>
-                              <w:overflowPunct w:val="false"/>
+                              <w:overflowPunct w:val="true"/>
                               <w:rPr>
                                 <w:sz w:val="20"/>
                                 <w:szCs w:val="20"/>
@@ -5710,7 +5753,7 @@
                           <w:p>
                             <w:pPr>
                               <w:pStyle w:val="FrameContents"/>
-                              <w:overflowPunct w:val="false"/>
+                              <w:overflowPunct w:val="true"/>
                               <w:rPr>
                                 <w:sz w:val="20"/>
                                 <w:szCs w:val="20"/>
@@ -5728,7 +5771,7 @@
                           <w:p>
                             <w:pPr>
                               <w:pStyle w:val="FrameContents"/>
-                              <w:overflowPunct w:val="false"/>
+                              <w:overflowPunct w:val="true"/>
                               <w:rPr>
                                 <w:sz w:val="20"/>
                                 <w:szCs w:val="20"/>
@@ -5746,7 +5789,7 @@
                           <w:p>
                             <w:pPr>
                               <w:pStyle w:val="FrameContents"/>
-                              <w:overflowPunct w:val="false"/>
+                              <w:overflowPunct w:val="true"/>
                               <w:rPr>
                                 <w:sz w:val="20"/>
                                 <w:szCs w:val="20"/>
@@ -5782,7 +5825,7 @@
           </mc:Choice>
           <mc:Fallback>
             <w:pict>
-              <v:rect id="shape_0" ID="Shape5" stroked="t" style="position:absolute;margin-left:285.3pt;margin-top:5.8pt;width:209.3pt;height:59.85pt">
+              <v:rect id="shape_0" ID="Shape5" stroked="t" style="position:absolute;margin-left:285.3pt;margin-top:5.8pt;width:209.35pt;height:59.85pt">
                 <w10:wrap type="square"/>
                 <v:fill o:detectmouseclick="t" on="false"/>
                 <v:stroke color="black" dashstyle="shortdot" joinstyle="round" endcap="flat"/>
@@ -5791,7 +5834,7 @@
                     <w:p>
                       <w:pPr>
                         <w:pStyle w:val="FrameContents"/>
-                        <w:overflowPunct w:val="false"/>
+                        <w:overflowPunct w:val="true"/>
                         <w:rPr>
                           <w:color w:val="000000"/>
                         </w:rPr>
@@ -5808,7 +5851,7 @@
                     <w:p>
                       <w:pPr>
                         <w:pStyle w:val="FrameContents"/>
-                        <w:overflowPunct w:val="false"/>
+                        <w:overflowPunct w:val="true"/>
                         <w:rPr>
                           <w:sz w:val="20"/>
                           <w:szCs w:val="20"/>
@@ -5826,7 +5869,7 @@
                     <w:p>
                       <w:pPr>
                         <w:pStyle w:val="FrameContents"/>
-                        <w:overflowPunct w:val="false"/>
+                        <w:overflowPunct w:val="true"/>
                         <w:rPr>
                           <w:sz w:val="20"/>
                           <w:szCs w:val="20"/>
@@ -5844,7 +5887,7 @@
                     <w:p>
                       <w:pPr>
                         <w:pStyle w:val="FrameContents"/>
-                        <w:overflowPunct w:val="false"/>
+                        <w:overflowPunct w:val="true"/>
                         <w:rPr>
                           <w:sz w:val="20"/>
                           <w:szCs w:val="20"/>
@@ -5862,7 +5905,7 @@
                     <w:p>
                       <w:pPr>
                         <w:pStyle w:val="FrameContents"/>
-                        <w:overflowPunct w:val="false"/>
+                        <w:overflowPunct w:val="true"/>
                         <w:rPr>
                           <w:sz w:val="20"/>
                           <w:szCs w:val="20"/>
@@ -5902,7 +5945,7 @@
                 <wp:positionV relativeFrom="paragraph">
                   <wp:posOffset>123825</wp:posOffset>
                 </wp:positionV>
-                <wp:extent cx="1621155" cy="614680"/>
+                <wp:extent cx="1621790" cy="614680"/>
                 <wp:effectExtent l="0" t="0" r="0" b="0"/>
                 <wp:wrapNone/>
                 <wp:docPr id="10" name="Shape5_0"/>
@@ -5913,7 +5956,7 @@
                       <wps:spPr>
                         <a:xfrm>
                           <a:off x="0" y="0"/>
-                          <a:ext cx="1620360" cy="614160"/>
+                          <a:ext cx="1621080" cy="614160"/>
                         </a:xfrm>
                         <a:prstGeom prst="rect">
                           <a:avLst/>
@@ -5937,7 +5980,7 @@
                           <w:p>
                             <w:pPr>
                               <w:pStyle w:val="FrameContents"/>
-                              <w:overflowPunct w:val="false"/>
+                              <w:overflowPunct w:val="true"/>
                               <w:rPr>
                                 <w:sz w:val="24"/>
                                 <w:szCs w:val="24"/>
@@ -5955,7 +5998,7 @@
                           <w:p>
                             <w:pPr>
                               <w:pStyle w:val="FrameContents"/>
-                              <w:overflowPunct w:val="false"/>
+                              <w:overflowPunct w:val="true"/>
                               <w:rPr>
                                 <w:sz w:val="20"/>
                                 <w:szCs w:val="20"/>
@@ -5973,7 +6016,7 @@
                           <w:p>
                             <w:pPr>
                               <w:pStyle w:val="FrameContents"/>
-                              <w:overflowPunct w:val="false"/>
+                              <w:overflowPunct w:val="true"/>
                               <w:rPr>
                                 <w:sz w:val="20"/>
                                 <w:szCs w:val="20"/>
@@ -5991,7 +6034,7 @@
                           <w:p>
                             <w:pPr>
                               <w:pStyle w:val="FrameContents"/>
-                              <w:overflowPunct w:val="false"/>
+                              <w:overflowPunct w:val="true"/>
                               <w:rPr>
                                 <w:sz w:val="20"/>
                                 <w:szCs w:val="20"/>
@@ -6027,7 +6070,7 @@
           </mc:Choice>
           <mc:Fallback>
             <w:pict>
-              <v:rect id="shape_0" ID="Shape5_0" stroked="t" style="position:absolute;margin-left:1.8pt;margin-top:9.75pt;width:127.55pt;height:48.3pt">
+              <v:rect id="shape_0" ID="Shape5_0" stroked="t" style="position:absolute;margin-left:1.8pt;margin-top:9.75pt;width:127.6pt;height:48.3pt">
                 <w10:wrap type="square"/>
                 <v:fill o:detectmouseclick="t" on="false"/>
                 <v:stroke color="black" dashstyle="shortdot" joinstyle="round" endcap="flat"/>
@@ -6036,7 +6079,7 @@
                     <w:p>
                       <w:pPr>
                         <w:pStyle w:val="FrameContents"/>
-                        <w:overflowPunct w:val="false"/>
+                        <w:overflowPunct w:val="true"/>
                         <w:rPr>
                           <w:sz w:val="24"/>
                           <w:szCs w:val="24"/>
@@ -6054,7 +6097,7 @@
                     <w:p>
                       <w:pPr>
                         <w:pStyle w:val="FrameContents"/>
-                        <w:overflowPunct w:val="false"/>
+                        <w:overflowPunct w:val="true"/>
                         <w:rPr>
                           <w:sz w:val="20"/>
                           <w:szCs w:val="20"/>
@@ -6072,7 +6115,7 @@
                     <w:p>
                       <w:pPr>
                         <w:pStyle w:val="FrameContents"/>
-                        <w:overflowPunct w:val="false"/>
+                        <w:overflowPunct w:val="true"/>
                         <w:rPr>
                           <w:sz w:val="20"/>
                           <w:szCs w:val="20"/>
@@ -6090,7 +6133,7 @@
                     <w:p>
                       <w:pPr>
                         <w:pStyle w:val="FrameContents"/>
-                        <w:overflowPunct w:val="false"/>
+                        <w:overflowPunct w:val="true"/>
                         <w:rPr>
                           <w:sz w:val="20"/>
                           <w:szCs w:val="20"/>
@@ -10536,7 +10579,11 @@
         </w:rPr>
       </w:pPr>
       <w:r>
-        <w:rPr/>
+        <w:rPr>
+          <w:rFonts w:ascii="Liberation Mono" w:hAnsi="Liberation Mono"/>
+          <w:sz w:val="20"/>
+          <w:szCs w:val="20"/>
+        </w:rPr>
       </w:r>
     </w:p>
     <w:p>
@@ -10572,7 +10619,11 @@
         </w:rPr>
       </w:pPr>
       <w:r>
-        <w:rPr/>
+        <w:rPr>
+          <w:rFonts w:ascii="Liberation Mono" w:hAnsi="Liberation Mono"/>
+          <w:sz w:val="20"/>
+          <w:szCs w:val="20"/>
+        </w:rPr>
       </w:r>
     </w:p>
     <w:p>
@@ -10652,7 +10703,11 @@
         </w:rPr>
       </w:pPr>
       <w:r>
-        <w:rPr/>
+        <w:rPr>
+          <w:rFonts w:ascii="Liberation Mono" w:hAnsi="Liberation Mono"/>
+          <w:sz w:val="20"/>
+          <w:szCs w:val="20"/>
+        </w:rPr>
       </w:r>
     </w:p>
     <w:p>
@@ -10875,7 +10930,11 @@
         </w:rPr>
       </w:pPr>
       <w:r>
-        <w:rPr/>
+        <w:rPr>
+          <w:rFonts w:ascii="Liberation Mono" w:hAnsi="Liberation Mono"/>
+          <w:sz w:val="20"/>
+          <w:szCs w:val="20"/>
+        </w:rPr>
       </w:r>
     </w:p>
     <w:p>

</xml_diff>